<commit_message>
Manjši dodatek 4. NPO poročilu
</commit_message>
<xml_diff>
--- a/reports/porocilo_4_teden.docx
+++ b/reports/porocilo_4_teden.docx
@@ -75,7 +75,6 @@
         </w:rPr>
         <w:t xml:space="preserve">V preteklem tednu smo se osredotočili predvsem na izdelavo modela, katerega smo nato hoteli trenirati z uporabo </w:t>
       </w:r>
-      <w:proofErr w:type="spellStart"/>
       <w:r>
         <w:rPr>
           <w:rFonts w:eastAsia="Calibri Light"/>
@@ -85,7 +84,6 @@
         </w:rPr>
         <w:t>darkneta</w:t>
       </w:r>
-      <w:proofErr w:type="spellEnd"/>
       <w:r>
         <w:rPr>
           <w:rFonts w:eastAsia="Calibri Light"/>
@@ -201,7 +199,42 @@
           <w:rFonts w:eastAsia="Calibri Light"/>
           <w:lang w:val="sl-SI"/>
         </w:rPr>
-        <w:t>Odprava morebitnih napak mobilne aplikacije.</w:t>
+        <w:t>N</w:t>
+      </w:r>
+      <w:r>
+        <w:rPr>
+          <w:rFonts w:eastAsia="Calibri Light"/>
+          <w:lang w:val="sl-SI"/>
+        </w:rPr>
+        <w:t>apak</w:t>
+      </w:r>
+      <w:r>
+        <w:rPr>
+          <w:rFonts w:eastAsia="Calibri Light"/>
+          <w:lang w:val="sl-SI"/>
+        </w:rPr>
+        <w:t>e</w:t>
+      </w:r>
+      <w:r>
+        <w:rPr>
+          <w:rFonts w:eastAsia="Calibri Light"/>
+          <w:lang w:val="sl-SI"/>
+        </w:rPr>
+        <w:t xml:space="preserve"> mobilne aplikacije</w:t>
+      </w:r>
+      <w:r>
+        <w:rPr>
+          <w:rFonts w:eastAsia="Calibri Light"/>
+          <w:lang w:val="sl-SI"/>
+        </w:rPr>
+        <w:t xml:space="preserve"> odpravljene</w:t>
+      </w:r>
+      <w:r>
+        <w:rPr>
+          <w:rFonts w:eastAsia="Calibri Light"/>
+          <w:lang w:val="sl-SI"/>
+        </w:rPr>
+        <w:t>.</w:t>
       </w:r>
     </w:p>
     <w:p>
@@ -239,119 +272,56 @@
           <w:rFonts w:eastAsia="Calibri Light"/>
           <w:lang w:val="sl-SI"/>
         </w:rPr>
-        <w:t xml:space="preserve">Ta teden smo pričeli z učenjem YOLO modela. Prenesli smo 300 fotografij in jih označili (prednostni, stop, neprednostni, omejitveni in ostali znaki). Ustvarili smo potrebne datoteke za treniranje (test, </w:t>
-      </w:r>
-      <w:proofErr w:type="spellStart"/>
-      <w:r>
-        <w:rPr>
-          <w:rFonts w:eastAsia="Calibri Light"/>
-          <w:lang w:val="sl-SI"/>
-        </w:rPr>
-        <w:t>train</w:t>
-      </w:r>
-      <w:proofErr w:type="spellEnd"/>
-      <w:r>
-        <w:rPr>
-          <w:rFonts w:eastAsia="Calibri Light"/>
-          <w:lang w:val="sl-SI"/>
-        </w:rPr>
-        <w:t xml:space="preserve"> ter data). Nato smo s pomočjo </w:t>
-      </w:r>
-      <w:proofErr w:type="spellStart"/>
-      <w:r>
-        <w:rPr>
-          <w:rFonts w:eastAsia="Calibri Light"/>
-          <w:lang w:val="sl-SI"/>
-        </w:rPr>
-        <w:t>darkneta</w:t>
-      </w:r>
-      <w:proofErr w:type="spellEnd"/>
-      <w:r>
-        <w:rPr>
-          <w:rFonts w:eastAsia="Calibri Light"/>
-          <w:lang w:val="sl-SI"/>
-        </w:rPr>
-        <w:t xml:space="preserve"> pričeli z izdelavo uteži. Imeli smo ogromno težav pri implementaciji </w:t>
-      </w:r>
-      <w:proofErr w:type="spellStart"/>
-      <w:r>
-        <w:rPr>
-          <w:rFonts w:eastAsia="Calibri Light"/>
-          <w:lang w:val="sl-SI"/>
-        </w:rPr>
-        <w:t>darkneta</w:t>
-      </w:r>
-      <w:proofErr w:type="spellEnd"/>
-      <w:r>
-        <w:rPr>
-          <w:rFonts w:eastAsia="Calibri Light"/>
-          <w:lang w:val="sl-SI"/>
-        </w:rPr>
-        <w:t xml:space="preserve"> na </w:t>
-      </w:r>
-      <w:proofErr w:type="spellStart"/>
-      <w:r>
-        <w:rPr>
-          <w:rFonts w:eastAsia="Calibri Light"/>
-          <w:lang w:val="sl-SI"/>
-        </w:rPr>
-        <w:t>windows</w:t>
-      </w:r>
-      <w:proofErr w:type="spellEnd"/>
-      <w:r>
-        <w:rPr>
-          <w:rFonts w:eastAsia="Calibri Light"/>
-          <w:lang w:val="sl-SI"/>
-        </w:rPr>
-        <w:t xml:space="preserve"> okolju, na MAC OS okolju pa je trening vzel ogromno časa (1 ura za 2 iteraciji). Zato smo se odločili poiskati alternative ali pa uporabiti kar že izdelane uteži. Z osnovnim modelom nam je uspela prepoznava stop znaka, lastne uteži pa niso delovale, prav tako uteži prometnih znakov najdene na spletu. Poizkusili smo ogromno stvari, vendar smo pri vseh naleteli na težave (nekompatibilne knjižnice z </w:t>
-      </w:r>
-      <w:proofErr w:type="spellStart"/>
-      <w:r>
-        <w:rPr>
-          <w:rFonts w:eastAsia="Calibri Light"/>
-          <w:lang w:val="sl-SI"/>
-        </w:rPr>
-        <w:t>python</w:t>
-      </w:r>
-      <w:proofErr w:type="spellEnd"/>
-      <w:r>
-        <w:rPr>
-          <w:rFonts w:eastAsia="Calibri Light"/>
-          <w:lang w:val="sl-SI"/>
-        </w:rPr>
-        <w:t xml:space="preserve"> 3.7, novejše knjižnice </w:t>
-      </w:r>
-      <w:proofErr w:type="spellStart"/>
-      <w:r>
-        <w:rPr>
-          <w:rFonts w:eastAsia="Calibri Light"/>
-          <w:lang w:val="sl-SI"/>
-        </w:rPr>
-        <w:t>tensorflowa</w:t>
-      </w:r>
-      <w:proofErr w:type="spellEnd"/>
-      <w:r>
-        <w:rPr>
-          <w:rFonts w:eastAsia="Calibri Light"/>
-          <w:lang w:val="sl-SI"/>
-        </w:rPr>
-        <w:t xml:space="preserve"> in </w:t>
-      </w:r>
-      <w:proofErr w:type="spellStart"/>
-      <w:r>
-        <w:rPr>
-          <w:rFonts w:eastAsia="Calibri Light"/>
-          <w:lang w:val="sl-SI"/>
-        </w:rPr>
-        <w:t>kerasa</w:t>
-      </w:r>
-      <w:proofErr w:type="spellEnd"/>
-      <w:r>
-        <w:rPr>
-          <w:rFonts w:eastAsia="Calibri Light"/>
-          <w:lang w:val="sl-SI"/>
-        </w:rPr>
-        <w:t xml:space="preserve"> ne podpirajo starejše kode, trening ponekod nemogoč na AMD grafični kartici (zahteva je bil CUDA, ki je omogočen le na NVIDIA karticah))…  </w:t>
+        <w:t xml:space="preserve">Ta teden smo </w:t>
+      </w:r>
+      <w:r>
+        <w:rPr>
+          <w:rFonts w:eastAsia="Calibri Light"/>
+          <w:lang w:val="sl-SI"/>
+        </w:rPr>
+        <w:t>želeli dokončati implementacijo algoritma prepoznave</w:t>
+      </w:r>
+      <w:r>
+        <w:rPr>
+          <w:rFonts w:eastAsia="Calibri Light"/>
+          <w:lang w:val="sl-SI"/>
+        </w:rPr>
+        <w:t xml:space="preserve"> prometnih znakov. Začeli smo s pregledom tehnologij, načine implementacij in že obstoječe algoritme</w:t>
+      </w:r>
+      <w:r>
+        <w:rPr>
+          <w:rFonts w:eastAsia="Calibri Light"/>
+          <w:lang w:val="sl-SI"/>
+        </w:rPr>
+        <w:t>.</w:t>
+      </w:r>
+      <w:r>
+        <w:rPr>
+          <w:rFonts w:eastAsia="Calibri Light"/>
+          <w:lang w:val="sl-SI"/>
+        </w:rPr>
+        <w:t xml:space="preserve"> Odločili smo za uporabo tehnologij YOLO in </w:t>
+      </w:r>
+      <w:r>
+        <w:rPr>
+          <w:rFonts w:eastAsia="Calibri Light"/>
+          <w:lang w:val="sl-SI"/>
+        </w:rPr>
+        <w:t>Darknet</w:t>
+      </w:r>
+      <w:r>
+        <w:rPr>
+          <w:rFonts w:eastAsia="Calibri Light"/>
+          <w:lang w:val="sl-SI"/>
+        </w:rPr>
+        <w:t>.</w:t>
+      </w:r>
+      <w:r>
+        <w:rPr>
+          <w:rFonts w:eastAsia="Calibri Light"/>
+          <w:lang w:val="sl-SI"/>
+        </w:rPr>
+        <w:t xml:space="preserve"> Prenesli smo 300 fotografij in jih označili (prednostni, stop, neprednostni, omejitveni in ostali znaki). Ustvarili smo potrebne datoteke za treniranje (test, train ter data). Nato smo s pomočjo darkneta pričeli z izdelavo uteži. Imeli smo ogromno težav pri implementaciji darkneta na windows okolju, na MAC OS okolju pa je trening vzel ogromno časa (1 ura za 2 iteraciji). Zato smo se odločili poiskati alternative ali pa uporabiti kar že izdelane uteži. Z osnovnim modelom nam je uspela prepoznava stop znaka, lastne uteži pa niso delovale, prav tako uteži prometnih znakov najdene na spletu. Poizkusili smo ogromno stvari, vendar smo pri vseh naleteli na težave (nekompatibilne knjižnice z python 3.7, novejše knjižnice tensorflowa in kerasa ne podpirajo starejše kode, trening ponekod nemogoč na AMD grafični kartici (zahteva je bil CUDA, ki je omogočen le na NVIDIA karticah))…  </w:t>
       </w:r>
     </w:p>
     <w:p>
@@ -390,29 +360,6 @@
           <w:lang w:val="sl-SI"/>
         </w:rPr>
         <w:t xml:space="preserve">Opravljen zagovor projekta. </w:t>
-      </w:r>
-    </w:p>
-    <w:p>
-      <w:pPr>
-        <w:rPr>
-          <w:rFonts w:ascii="Calibri" w:eastAsia="Calibri" w:hAnsi="Calibri" w:cs="Calibri"/>
-          <w:lang w:val="sl-SI"/>
-        </w:rPr>
-      </w:pPr>
-    </w:p>
-    <w:p>
-      <w:pPr>
-        <w:rPr>
-          <w:rFonts w:ascii="Calibri" w:eastAsia="Calibri" w:hAnsi="Calibri" w:cs="Calibri"/>
-          <w:lang w:val="sl-SI"/>
-        </w:rPr>
-      </w:pPr>
-      <w:r>
-        <w:rPr>
-          <w:rFonts w:ascii="Calibri" w:eastAsia="Calibri" w:hAnsi="Calibri" w:cs="Calibri"/>
-          <w:lang w:val="sl-SI"/>
-        </w:rPr>
-        <w:t xml:space="preserve">Vse dele aplikacije bomo testirali s nekaj testnimi vožnjami, ter napake, ki se ob tem morda pojavijo tudi odpravili. </w:t>
       </w:r>
     </w:p>
     <w:p/>

</xml_diff>